<commit_message>
played around with the sandbox and changed the sample text
</commit_message>
<xml_diff>
--- a/MainDirectory/Samples/SampleText1.docx
+++ b/MainDirectory/Samples/SampleText1.docx
@@ -4,7 +4,11 @@
   <w:body>
     <w:p>
       <w:r>
-        <w:t xml:space="preserve">This does not make sense. I find it very bad. America is done for because we need food. Food is important. </w:t>
+        <w:tab/>
+        <w:t xml:space="preserve">Not giving the poor food is very bad. It’s bad because they starve. Starvation </w:t>
+      </w:r>
+      <w:r>
+        <w:t xml:space="preserve">causes guilt among the people. </w:t>
       </w:r>
       <w:bookmarkStart w:id="0" w:name="_GoBack"/>
       <w:bookmarkEnd w:id="0"/>

</xml_diff>